<commit_message>
Need  to fix : raise error onsame bno
</commit_message>
<xml_diff>
--- a/static/invoices/INV_1.docx
+++ b/static/invoices/INV_1.docx
@@ -339,7 +339,7 @@
               <w:t xml:space="preserve">To : </w:t>
             </w:r>
             <w:r>
-              <w:t>Mori fireworks,1319 Ganagiri road, Sivakasi-626189</w:t>
+              <w:t>Varshini fireworks,1/150,1/151, Sangaranatham, Sankaranatham, Virudhunagar, Tamilnadu, 626203</w:t>
             </w:r>
           </w:p>
         </w:tc>
@@ -456,7 +456,7 @@
           </w:tcPr>
           <w:p>
             <w:r>
-              <w:t>18-01-2025</w:t>
+              <w:t>14-01-2025</w:t>
             </w:r>
           </w:p>
         </w:tc>
@@ -487,7 +487,7 @@
               <w:t xml:space="preserve">PARTY'S GSTIN NO : </w:t>
             </w:r>
             <w:r>
-              <w:t>33AAZFM9758L1Z4</w:t>
+              <w:t>None</w:t>
             </w:r>
           </w:p>
         </w:tc>
@@ -534,14 +534,9 @@
             </w:tcBorders>
           </w:tcPr>
           <w:p>
-            <w:pPr>
-              <w:spacing w:after="0" w:line="240" w:lineRule="auto"/>
-              <w:ind w:left="30"/>
-              <w:rPr>
-                <w:b/>
-                <w:bCs/>
-              </w:rPr>
-            </w:pPr>
+            <w:r>
+              <w:t>12334</w:t>
+            </w:r>
           </w:p>
         </w:tc>
       </w:tr>
@@ -578,8 +573,23 @@
             </w:tcBorders>
           </w:tcPr>
           <w:p>
-            <w:r>
+            <w:pPr>
+              <w:spacing w:after="0" w:line="240" w:lineRule="auto"/>
+              <w:ind w:left="30"/>
+              <w:rPr>
+                <w:rFonts w:ascii="Arial" w:hAnsi="Arial" w:cs="Arial"/>
+                <w:b/>
+                <w:bCs/>
+              </w:rPr>
+            </w:pPr>
+            <w:r>
+              <w:rPr>
+                <w:b/>
+              </w:rPr>
               <w:t xml:space="preserve">Shipping address : </w:t>
+            </w:r>
+            <w:r>
+              <w:t>13dsfsf</w:t>
             </w:r>
           </w:p>
         </w:tc>
@@ -813,7 +823,7 @@
           </w:tcPr>
           <w:p>
             <w:r>
-              <w:t>6080 Mesh Titanium Powder</w:t>
+              <w:t>3040 Mesh Titanium Powder</w:t>
             </w:r>
           </w:p>
         </w:tc>
@@ -844,7 +854,7 @@
           </w:tcPr>
           <w:p>
             <w:r>
-              <w:t>12 KG</w:t>
+              <w:t>1212 KG</w:t>
             </w:r>
           </w:p>
         </w:tc>
@@ -859,7 +869,7 @@
           </w:tcPr>
           <w:p>
             <w:r>
-              <w:t>234.00</w:t>
+              <w:t>23.00</w:t>
             </w:r>
           </w:p>
         </w:tc>
@@ -877,7 +887,7 @@
               <w:jc w:val="right"/>
             </w:pPr>
             <w:r>
-              <w:t>2808.00</w:t>
+              <w:t>27876.00</w:t>
             </w:r>
           </w:p>
         </w:tc>
@@ -1267,7 +1277,7 @@
               <w:jc w:val="right"/>
             </w:pPr>
             <w:r>
-              <w:t>2808.00</w:t>
+              <w:t>27876.00</w:t>
             </w:r>
           </w:p>
         </w:tc>
@@ -1364,7 +1374,7 @@
               <w:jc w:val="right"/>
             </w:pPr>
             <w:r>
-              <w:t>252.72</w:t>
+              <w:t>2508.84</w:t>
             </w:r>
           </w:p>
         </w:tc>
@@ -1469,7 +1479,7 @@
               <w:jc w:val="right"/>
             </w:pPr>
             <w:r>
-              <w:t>252.72</w:t>
+              <w:t>2508.84</w:t>
             </w:r>
           </w:p>
         </w:tc>
@@ -1621,7 +1631,7 @@
               <w:jc w:val="right"/>
             </w:pPr>
             <w:r>
-              <w:t>3313.44</w:t>
+              <w:t>32893.68</w:t>
             </w:r>
           </w:p>
         </w:tc>
@@ -1675,7 +1685,7 @@
           </w:tcPr>
           <w:p>
             <w:r>
-              <w:t>three thousand, three hundred and thirteen  rupees only</w:t>
+              <w:t>thirty-two thousand, eight hundred and ninety-three  rupees only</w:t>
             </w:r>
           </w:p>
         </w:tc>

</xml_diff>